<commit_message>
Diagramme de classe + SRS.txt
</commit_message>
<xml_diff>
--- a/Mini-SRS.docx
+++ b/Mini-SRS.docx
@@ -531,32 +531,38 @@
       <w:r>
         <w:t>ou</w:t>
       </w:r>
+      <w:r>
+        <w:t xml:space="preserve"> supprimer des comics, et si le temps le permet, pouvoir les noter, ajouter des commentaires et un marque-page. </w:t>
+      </w:r>
+    </w:p>
+    <w:p>
+      <w:r>
+        <w:t xml:space="preserve">Nous allons respecter le Design Pattern MVC (Model </w:t>
+      </w:r>
+      <w:proofErr w:type="spellStart"/>
+      <w:r>
+        <w:t>View</w:t>
+      </w:r>
+      <w:proofErr w:type="spellEnd"/>
+      <w:r>
+        <w:t xml:space="preserve"> </w:t>
+      </w:r>
+      <w:proofErr w:type="spellStart"/>
+      <w:r>
+        <w:t>Controler</w:t>
+      </w:r>
+      <w:proofErr w:type="spellEnd"/>
+      <w:r>
+        <w:t>)</w:t>
+      </w:r>
+    </w:p>
+    <w:p/>
+    <w:p>
+      <w:r>
+        <w:t>(Le diagramme de classe est fait avec StarUML)</w:t>
+      </w:r>
       <w:bookmarkStart w:id="0" w:name="_GoBack"/>
       <w:bookmarkEnd w:id="0"/>
-      <w:r>
-        <w:t xml:space="preserve"> supprimer des comics, et si le temps le permet, pouvoir les noter, ajouter des commentaires et un marque-page. </w:t>
-      </w:r>
-    </w:p>
-    <w:p>
-      <w:r>
-        <w:t xml:space="preserve">Nous allons respecter le Design Pattern MVC (Model </w:t>
-      </w:r>
-      <w:proofErr w:type="spellStart"/>
-      <w:r>
-        <w:t>View</w:t>
-      </w:r>
-      <w:proofErr w:type="spellEnd"/>
-      <w:r>
-        <w:t xml:space="preserve"> </w:t>
-      </w:r>
-      <w:proofErr w:type="spellStart"/>
-      <w:r>
-        <w:t>Controler</w:t>
-      </w:r>
-      <w:proofErr w:type="spellEnd"/>
-      <w:r>
-        <w:t>)</w:t>
-      </w:r>
     </w:p>
     <w:p/>
     <w:sectPr>
@@ -810,6 +816,118 @@
     </w:lvl>
   </w:abstractNum>
   <w:abstractNum w:abstractNumId="2" w15:restartNumberingAfterBreak="0">
+    <w:nsid w:val="122A0D36"/>
+    <w:multiLevelType w:val="hybridMultilevel"/>
+    <w:tmpl w:val="3EE8D7A6"/>
+    <w:lvl w:ilvl="0" w:tplc="040C0001">
+      <w:numFmt w:val="bullet"/>
+      <w:lvlText w:val=""/>
+      <w:lvlJc w:val="left"/>
+      <w:pPr>
+        <w:ind w:left="720" w:hanging="360"/>
+      </w:pPr>
+      <w:rPr>
+        <w:rFonts w:ascii="Symbol" w:eastAsia="Times New Roman" w:hAnsi="Symbol" w:cs="Times New Roman" w:hint="default"/>
+      </w:rPr>
+    </w:lvl>
+    <w:lvl w:ilvl="1" w:tplc="040C0003" w:tentative="1">
+      <w:start w:val="1"/>
+      <w:numFmt w:val="bullet"/>
+      <w:lvlText w:val="o"/>
+      <w:lvlJc w:val="left"/>
+      <w:pPr>
+        <w:ind w:left="1440" w:hanging="360"/>
+      </w:pPr>
+      <w:rPr>
+        <w:rFonts w:ascii="Courier New" w:hAnsi="Courier New" w:cs="Courier New" w:hint="default"/>
+      </w:rPr>
+    </w:lvl>
+    <w:lvl w:ilvl="2" w:tplc="040C0005" w:tentative="1">
+      <w:start w:val="1"/>
+      <w:numFmt w:val="bullet"/>
+      <w:lvlText w:val=""/>
+      <w:lvlJc w:val="left"/>
+      <w:pPr>
+        <w:ind w:left="2160" w:hanging="360"/>
+      </w:pPr>
+      <w:rPr>
+        <w:rFonts w:ascii="Wingdings" w:hAnsi="Wingdings" w:hint="default"/>
+      </w:rPr>
+    </w:lvl>
+    <w:lvl w:ilvl="3" w:tplc="040C0001" w:tentative="1">
+      <w:start w:val="1"/>
+      <w:numFmt w:val="bullet"/>
+      <w:lvlText w:val=""/>
+      <w:lvlJc w:val="left"/>
+      <w:pPr>
+        <w:ind w:left="2880" w:hanging="360"/>
+      </w:pPr>
+      <w:rPr>
+        <w:rFonts w:ascii="Symbol" w:hAnsi="Symbol" w:hint="default"/>
+      </w:rPr>
+    </w:lvl>
+    <w:lvl w:ilvl="4" w:tplc="040C0003" w:tentative="1">
+      <w:start w:val="1"/>
+      <w:numFmt w:val="bullet"/>
+      <w:lvlText w:val="o"/>
+      <w:lvlJc w:val="left"/>
+      <w:pPr>
+        <w:ind w:left="3600" w:hanging="360"/>
+      </w:pPr>
+      <w:rPr>
+        <w:rFonts w:ascii="Courier New" w:hAnsi="Courier New" w:cs="Courier New" w:hint="default"/>
+      </w:rPr>
+    </w:lvl>
+    <w:lvl w:ilvl="5" w:tplc="040C0005" w:tentative="1">
+      <w:start w:val="1"/>
+      <w:numFmt w:val="bullet"/>
+      <w:lvlText w:val=""/>
+      <w:lvlJc w:val="left"/>
+      <w:pPr>
+        <w:ind w:left="4320" w:hanging="360"/>
+      </w:pPr>
+      <w:rPr>
+        <w:rFonts w:ascii="Wingdings" w:hAnsi="Wingdings" w:hint="default"/>
+      </w:rPr>
+    </w:lvl>
+    <w:lvl w:ilvl="6" w:tplc="040C0001" w:tentative="1">
+      <w:start w:val="1"/>
+      <w:numFmt w:val="bullet"/>
+      <w:lvlText w:val=""/>
+      <w:lvlJc w:val="left"/>
+      <w:pPr>
+        <w:ind w:left="5040" w:hanging="360"/>
+      </w:pPr>
+      <w:rPr>
+        <w:rFonts w:ascii="Symbol" w:hAnsi="Symbol" w:hint="default"/>
+      </w:rPr>
+    </w:lvl>
+    <w:lvl w:ilvl="7" w:tplc="040C0003" w:tentative="1">
+      <w:start w:val="1"/>
+      <w:numFmt w:val="bullet"/>
+      <w:lvlText w:val="o"/>
+      <w:lvlJc w:val="left"/>
+      <w:pPr>
+        <w:ind w:left="5760" w:hanging="360"/>
+      </w:pPr>
+      <w:rPr>
+        <w:rFonts w:ascii="Courier New" w:hAnsi="Courier New" w:cs="Courier New" w:hint="default"/>
+      </w:rPr>
+    </w:lvl>
+    <w:lvl w:ilvl="8" w:tplc="040C0005" w:tentative="1">
+      <w:start w:val="1"/>
+      <w:numFmt w:val="bullet"/>
+      <w:lvlText w:val=""/>
+      <w:lvlJc w:val="left"/>
+      <w:pPr>
+        <w:ind w:left="6480" w:hanging="360"/>
+      </w:pPr>
+      <w:rPr>
+        <w:rFonts w:ascii="Wingdings" w:hAnsi="Wingdings" w:hint="default"/>
+      </w:rPr>
+    </w:lvl>
+  </w:abstractNum>
+  <w:abstractNum w:abstractNumId="3" w15:restartNumberingAfterBreak="0">
     <w:nsid w:val="139D3291"/>
     <w:multiLevelType w:val="hybridMultilevel"/>
     <w:tmpl w:val="8550C64A"/>
@@ -898,7 +1016,7 @@
       </w:pPr>
     </w:lvl>
   </w:abstractNum>
-  <w:abstractNum w:abstractNumId="3" w15:restartNumberingAfterBreak="0">
+  <w:abstractNum w:abstractNumId="4" w15:restartNumberingAfterBreak="0">
     <w:nsid w:val="5BFC169A"/>
     <w:multiLevelType w:val="hybridMultilevel"/>
     <w:tmpl w:val="44E463BC"/>
@@ -1014,12 +1132,15 @@
     <w:abstractNumId w:val="1"/>
   </w:num>
   <w:num w:numId="2">
-    <w:abstractNumId w:val="3"/>
+    <w:abstractNumId w:val="4"/>
   </w:num>
   <w:num w:numId="3">
     <w:abstractNumId w:val="0"/>
   </w:num>
   <w:num w:numId="4">
+    <w:abstractNumId w:val="3"/>
+  </w:num>
+  <w:num w:numId="5">
     <w:abstractNumId w:val="2"/>
   </w:num>
 </w:numbering>
@@ -1426,6 +1547,7 @@
   <w:style w:type="character" w:default="1" w:styleId="Policepardfaut">
     <w:name w:val="Default Paragraph Font"/>
     <w:uiPriority w:val="1"/>
+    <w:semiHidden/>
     <w:unhideWhenUsed/>
   </w:style>
   <w:style w:type="table" w:default="1" w:styleId="TableauNormal">

</xml_diff>